<commit_message>
Amazon-Web-Services.htm Notepad++ Encode convert to UTF-8
</commit_message>
<xml_diff>
--- a/Pages/AWS-Bioinformatics.docx
+++ b/Pages/AWS-Bioinformatics.docx
@@ -165,7 +165,9 @@
                       <w:szCs w:val="20"/>
                     </w:rPr>
                   </w:pPr>
-                  <w:r>
+                </w:p>
+                <w:p>
+                  <w:pPr>
                     <w:rPr>
                       <w:rFonts w:ascii="Times New Roman" w:hAnsi="Times New Roman" w:cs="Times New Roman"/>
                       <w:bCs/>
@@ -173,7 +175,68 @@
                       <w:sz w:val="20"/>
                       <w:szCs w:val="20"/>
                     </w:rPr>
-                    <w:t xml:space="preserve">Bioconductor Community maintained Public AMI image (R Packages, RStudio Server, Git, …) </w:t>
+                  </w:pPr>
+                  <w:r>
+                    <w:rPr>
+                      <w:rFonts w:ascii="Times New Roman" w:hAnsi="Times New Roman" w:cs="Times New Roman"/>
+                      <w:bCs/>
+                      <w:color w:val="000000"/>
+                      <w:sz w:val="20"/>
+                      <w:szCs w:val="20"/>
+                    </w:rPr>
+                    <w:t xml:space="preserve">Bioconductor </w:t>
+                  </w:r>
+                  <w:r>
+                    <w:rPr>
+                      <w:rFonts w:ascii="Times New Roman" w:hAnsi="Times New Roman" w:cs="Times New Roman"/>
+                      <w:bCs/>
+                      <w:color w:val="000000"/>
+                      <w:sz w:val="20"/>
+                      <w:szCs w:val="20"/>
+                    </w:rPr>
+                    <w:t>c</w:t>
+                  </w:r>
+                  <w:r>
+                    <w:rPr>
+                      <w:rFonts w:ascii="Times New Roman" w:hAnsi="Times New Roman" w:cs="Times New Roman"/>
+                      <w:bCs/>
+                      <w:color w:val="000000"/>
+                      <w:sz w:val="20"/>
+                      <w:szCs w:val="20"/>
+                    </w:rPr>
+                    <w:t xml:space="preserve">ommunity maintained Public AMI image (R Packages, RStudio Server, Git, …) </w:t>
+                  </w:r>
+                </w:p>
+                <w:p>
+                  <w:pPr>
+                    <w:rPr>
+                      <w:rFonts w:ascii="Times New Roman" w:hAnsi="Times New Roman" w:cs="Times New Roman"/>
+                      <w:b/>
+                      <w:bCs/>
+                      <w:sz w:val="20"/>
+                      <w:szCs w:val="20"/>
+                    </w:rPr>
+                  </w:pPr>
+                </w:p>
+                <w:p>
+                  <w:pPr>
+                    <w:rPr>
+                      <w:rFonts w:ascii="Times New Roman" w:hAnsi="Times New Roman" w:cs="Times New Roman"/>
+                      <w:b/>
+                      <w:bCs/>
+                      <w:sz w:val="20"/>
+                      <w:szCs w:val="20"/>
+                    </w:rPr>
+                  </w:pPr>
+                  <w:r>
+                    <w:rPr>
+                      <w:rFonts w:ascii="Times New Roman" w:hAnsi="Times New Roman" w:cs="Times New Roman"/>
+                      <w:b/>
+                      <w:bCs/>
+                      <w:sz w:val="20"/>
+                      <w:szCs w:val="20"/>
+                    </w:rPr>
+                    <w:t xml:space="preserve">Excellent </w:t>
                   </w:r>
                 </w:p>
                 <w:p>
@@ -231,8 +294,6 @@
                       <w:rFonts w:ascii="Times New Roman" w:hAnsi="Times New Roman" w:cs="Times New Roman"/>
                       <w:b/>
                       <w:bCs/>
-                      <w:sz w:val="24"/>
-                      <w:szCs w:val="24"/>
                     </w:rPr>
                   </w:pPr>
                   <w:r>
@@ -240,8 +301,6 @@
                       <w:rFonts w:ascii="Times New Roman" w:hAnsi="Times New Roman" w:cs="Times New Roman"/>
                       <w:b/>
                       <w:bCs/>
-                      <w:sz w:val="24"/>
-                      <w:szCs w:val="24"/>
                     </w:rPr>
                     <w:t>RStudio Server Amazon Machine Image (AMI)</w:t>
                   </w:r>

</xml_diff>

<commit_message>
All *.docx files Save as HTM, Notepad++ Encode convert to UTF-8
</commit_message>
<xml_diff>
--- a/Pages/AWS-Bioinformatics.docx
+++ b/Pages/AWS-Bioinformatics.docx
@@ -161,31 +161,25 @@
                       <w:rFonts w:ascii="Times New Roman" w:hAnsi="Times New Roman" w:cs="Times New Roman"/>
                       <w:bCs/>
                       <w:color w:val="000000"/>
-                      <w:sz w:val="20"/>
-                      <w:szCs w:val="20"/>
-                    </w:rPr>
-                  </w:pPr>
-                </w:p>
-                <w:p>
-                  <w:pPr>
+                    </w:rPr>
+                  </w:pPr>
+                  <w:r>
                     <w:rPr>
                       <w:rFonts w:ascii="Times New Roman" w:hAnsi="Times New Roman" w:cs="Times New Roman"/>
                       <w:bCs/>
                       <w:color w:val="000000"/>
-                      <w:sz w:val="20"/>
-                      <w:szCs w:val="20"/>
-                    </w:rPr>
-                  </w:pPr>
-                  <w:r>
+                    </w:rPr>
+                    <w:t xml:space="preserve">Bioconductor community maintained Public AMI image (R Packages, RStudio Server, Git, …) </w:t>
+                  </w:r>
+                </w:p>
+                <w:p>
+                  <w:pPr>
                     <w:rPr>
                       <w:rFonts w:ascii="Times New Roman" w:hAnsi="Times New Roman" w:cs="Times New Roman"/>
                       <w:bCs/>
                       <w:color w:val="000000"/>
-                      <w:sz w:val="20"/>
-                      <w:szCs w:val="20"/>
-                    </w:rPr>
-                    <w:t xml:space="preserve">Bioconductor </w:t>
-                  </w:r>
+                    </w:rPr>
+                  </w:pPr>
                   <w:r>
                     <w:rPr>
                       <w:rFonts w:ascii="Times New Roman" w:hAnsi="Times New Roman" w:cs="Times New Roman"/>
@@ -194,9 +188,27 @@
                       <w:sz w:val="20"/>
                       <w:szCs w:val="20"/>
                     </w:rPr>
-                    <w:t>c</w:t>
-                  </w:r>
-                  <w:r>
+                    <w:br/>
+                  </w:r>
+                  <w:r>
+                    <w:rPr>
+                      <w:rFonts w:ascii="Times New Roman" w:hAnsi="Times New Roman" w:cs="Times New Roman"/>
+                      <w:b/>
+                      <w:bCs/>
+                    </w:rPr>
+                    <w:t>Excellent</w:t>
+                  </w:r>
+                  <w:r>
+                    <w:rPr>
+                      <w:rFonts w:ascii="Times New Roman" w:hAnsi="Times New Roman" w:cs="Times New Roman"/>
+                      <w:b/>
+                      <w:bCs/>
+                    </w:rPr>
+                    <w:t xml:space="preserve"> Instructions</w:t>
+                  </w:r>
+                </w:p>
+                <w:p>
+                  <w:pPr>
                     <w:rPr>
                       <w:rFonts w:ascii="Times New Roman" w:hAnsi="Times New Roman" w:cs="Times New Roman"/>
                       <w:bCs/>
@@ -204,39 +216,77 @@
                       <w:sz w:val="20"/>
                       <w:szCs w:val="20"/>
                     </w:rPr>
-                    <w:t xml:space="preserve">ommunity maintained Public AMI image (R Packages, RStudio Server, Git, …) </w:t>
-                  </w:r>
-                </w:p>
-                <w:p>
-                  <w:pPr>
-                    <w:rPr>
-                      <w:rFonts w:ascii="Times New Roman" w:hAnsi="Times New Roman" w:cs="Times New Roman"/>
-                      <w:b/>
+                  </w:pPr>
+                  <w:r>
+                    <w:rPr>
+                      <w:rFonts w:ascii="Times New Roman" w:hAnsi="Times New Roman" w:cs="Times New Roman"/>
                       <w:bCs/>
-                      <w:sz w:val="20"/>
-                      <w:szCs w:val="20"/>
-                    </w:rPr>
-                  </w:pPr>
-                </w:p>
-                <w:p>
-                  <w:pPr>
-                    <w:rPr>
-                      <w:rFonts w:ascii="Times New Roman" w:hAnsi="Times New Roman" w:cs="Times New Roman"/>
-                      <w:b/>
+                      <w:color w:val="000000"/>
+                      <w:sz w:val="20"/>
+                      <w:szCs w:val="20"/>
+                    </w:rPr>
+                    <w:t xml:space="preserve">How to step-by-step </w:t>
+                  </w:r>
+                  <w:r>
+                    <w:rPr>
+                      <w:rFonts w:ascii="Times New Roman" w:hAnsi="Times New Roman" w:cs="Times New Roman"/>
                       <w:bCs/>
-                      <w:sz w:val="20"/>
-                      <w:szCs w:val="20"/>
-                    </w:rPr>
-                  </w:pPr>
-                  <w:r>
-                    <w:rPr>
-                      <w:rFonts w:ascii="Times New Roman" w:hAnsi="Times New Roman" w:cs="Times New Roman"/>
-                      <w:b/>
+                      <w:color w:val="000000"/>
+                      <w:sz w:val="20"/>
+                      <w:szCs w:val="20"/>
+                    </w:rPr>
+                    <w:t>instructions, s</w:t>
+                  </w:r>
+                  <w:r>
+                    <w:rPr>
+                      <w:rFonts w:ascii="Times New Roman" w:hAnsi="Times New Roman" w:cs="Times New Roman"/>
                       <w:bCs/>
-                      <w:sz w:val="20"/>
-                      <w:szCs w:val="20"/>
-                    </w:rPr>
-                    <w:t xml:space="preserve">Excellent </w:t>
+                      <w:color w:val="000000"/>
+                      <w:sz w:val="20"/>
+                      <w:szCs w:val="20"/>
+                    </w:rPr>
+                    <w:t>tarting with AWS Free Tier account.</w:t>
+                  </w:r>
+                  <w:r>
+                    <w:rPr>
+                      <w:rFonts w:ascii="Times New Roman" w:hAnsi="Times New Roman" w:cs="Times New Roman"/>
+                      <w:bCs/>
+                      <w:color w:val="000000"/>
+                      <w:sz w:val="20"/>
+                      <w:szCs w:val="20"/>
+                    </w:rPr>
+                    <w:t xml:space="preserve"> (These instructions will have you configure an AMI which will cost.)</w:t>
+                  </w:r>
+                  <w:r>
+                    <w:rPr>
+                      <w:rFonts w:ascii="Times New Roman" w:hAnsi="Times New Roman" w:cs="Times New Roman"/>
+                      <w:bCs/>
+                      <w:color w:val="000000"/>
+                      <w:sz w:val="20"/>
+                      <w:szCs w:val="20"/>
+                    </w:rPr>
+                    <w:br/>
+                    <w:t xml:space="preserve">However, </w:t>
+                  </w:r>
+                  <w:r>
+                    <w:rPr>
+                      <w:rFonts w:ascii="Times New Roman" w:hAnsi="Times New Roman" w:cs="Times New Roman"/>
+                      <w:bCs/>
+                      <w:color w:val="000000"/>
+                      <w:sz w:val="20"/>
+                      <w:szCs w:val="20"/>
+                    </w:rPr>
+                    <w:t xml:space="preserve">less than a dollar </w:t>
+                  </w:r>
+                  <w:r>
+                    <w:rPr>
+                      <w:rFonts w:ascii="Times New Roman" w:hAnsi="Times New Roman" w:cs="Times New Roman"/>
+                      <w:bCs/>
+                      <w:color w:val="000000"/>
+                      <w:sz w:val="20"/>
+                      <w:szCs w:val="20"/>
+                    </w:rPr>
+                    <w:t>for hours of fun learning how to work with AWS EC2.</w:t>
                   </w:r>
                 </w:p>
                 <w:p>
@@ -309,15 +359,11 @@
                   <w:pPr>
                     <w:rPr>
                       <w:rFonts w:ascii="Times New Roman" w:hAnsi="Times New Roman" w:cs="Times New Roman"/>
-                      <w:sz w:val="20"/>
-                      <w:szCs w:val="20"/>
-                    </w:rPr>
-                  </w:pPr>
-                  <w:r>
-                    <w:rPr>
-                      <w:rFonts w:ascii="Times New Roman" w:hAnsi="Times New Roman" w:cs="Times New Roman"/>
-                      <w:sz w:val="20"/>
-                      <w:szCs w:val="20"/>
+                    </w:rPr>
+                  </w:pPr>
+                  <w:r>
+                    <w:rPr>
+                      <w:rFonts w:ascii="Times New Roman" w:hAnsi="Times New Roman" w:cs="Times New Roman"/>
                     </w:rPr>
                     <w:t>AMI specifically targeted at R and RStudio Server</w:t>
                   </w:r>
@@ -434,6 +480,21 @@
                       <w:szCs w:val="20"/>
                     </w:rPr>
                     <w:t>copy-and-paste the ‘Public DNS’ for your running instance to a web browser address bar to bring up the login page.</w:t>
+                  </w:r>
+                </w:p>
+                <w:p>
+                  <w:pPr>
+                    <w:rPr>
+                      <w:sz w:val="20"/>
+                      <w:szCs w:val="20"/>
+                    </w:rPr>
+                  </w:pPr>
+                  <w:r>
+                    <w:rPr>
+                      <w:sz w:val="20"/>
+                      <w:szCs w:val="20"/>
+                    </w:rPr>
+                    <w:t xml:space="preserve">Video 00:04:03 </w:t>
                   </w:r>
                 </w:p>
                 <w:p>
@@ -2488,8 +2549,6 @@
                       <w:rFonts w:ascii="Times New Roman" w:hAnsi="Times New Roman" w:cs="Times New Roman"/>
                       <w:b/>
                       <w:bCs/>
-                      <w:sz w:val="20"/>
-                      <w:szCs w:val="20"/>
                     </w:rPr>
                   </w:pPr>
                   <w:r>
@@ -2497,8 +2556,6 @@
                       <w:rFonts w:ascii="Times New Roman" w:hAnsi="Times New Roman" w:cs="Times New Roman"/>
                       <w:b/>
                       <w:bCs/>
-                      <w:sz w:val="20"/>
-                      <w:szCs w:val="20"/>
                     </w:rPr>
                     <w:t>Development of a cloud-based Bioinformatics Training Platform</w:t>
                   </w:r>
@@ -4494,8 +4551,6 @@
                       <w:rFonts w:ascii="Times New Roman" w:hAnsi="Times New Roman" w:cs="Times New Roman"/>
                       <w:b/>
                       <w:bCs/>
-                      <w:sz w:val="20"/>
-                      <w:szCs w:val="20"/>
                     </w:rPr>
                   </w:pPr>
                   <w:r>
@@ -4503,8 +4558,6 @@
                       <w:rFonts w:ascii="Times New Roman" w:hAnsi="Times New Roman" w:cs="Times New Roman"/>
                       <w:b/>
                       <w:bCs/>
-                      <w:sz w:val="20"/>
-                      <w:szCs w:val="20"/>
                     </w:rPr>
                     <w:t>NGS Graph Generator on AWS Free Tier</w:t>
                   </w:r>
@@ -6138,8 +6191,6 @@
                       <w:iCs w:val="0"/>
                       <w:noProof/>
                       <w:color w:val="auto"/>
-                      <w:sz w:val="20"/>
-                      <w:szCs w:val="20"/>
                     </w:rPr>
                   </w:pPr>
                   <w:r>
@@ -6151,8 +6202,6 @@
                       <w:iCs w:val="0"/>
                       <w:noProof/>
                       <w:color w:val="auto"/>
-                      <w:sz w:val="20"/>
-                      <w:szCs w:val="20"/>
                     </w:rPr>
                     <w:t>Google:</w:t>
                   </w:r>
@@ -6170,8 +6219,8 @@
                       <w:noProof/>
                     </w:rPr>
                     <w:drawing>
-                      <wp:inline distT="0" distB="0" distL="0" distR="0" wp14:anchorId="1DB60634" wp14:editId="6B18BFD8">
-                        <wp:extent cx="2480706" cy="1057275"/>
+                      <wp:inline distT="0" distB="0" distL="0" distR="0" wp14:anchorId="1DB60634" wp14:editId="78950B8D">
+                        <wp:extent cx="3016332" cy="1285558"/>
                         <wp:effectExtent l="0" t="0" r="0" b="0"/>
                         <wp:docPr id="5" name="Picture 5"/>
                         <wp:cNvGraphicFramePr>
@@ -6193,7 +6242,7 @@
                               <pic:spPr>
                                 <a:xfrm>
                                   <a:off x="0" y="0"/>
-                                  <a:ext cx="2551452" cy="1087427"/>
+                                  <a:ext cx="3131654" cy="1334708"/>
                                 </a:xfrm>
                                 <a:prstGeom prst="rect">
                                   <a:avLst/>
@@ -6301,8 +6350,6 @@
                       <w:iCs w:val="0"/>
                       <w:noProof/>
                       <w:color w:val="auto"/>
-                      <w:sz w:val="20"/>
-                      <w:szCs w:val="20"/>
                     </w:rPr>
                   </w:pPr>
                   <w:r>
@@ -6314,8 +6361,6 @@
                       <w:iCs w:val="0"/>
                       <w:noProof/>
                       <w:color w:val="auto"/>
-                      <w:sz w:val="20"/>
-                      <w:szCs w:val="20"/>
                     </w:rPr>
                     <w:t>Google:</w:t>
                   </w:r>
@@ -6326,8 +6371,8 @@
                       <w:noProof/>
                     </w:rPr>
                     <w:drawing>
-                      <wp:inline distT="0" distB="0" distL="0" distR="0" wp14:anchorId="4C6778B7" wp14:editId="388EE8BC">
-                        <wp:extent cx="2505075" cy="1030710"/>
+                      <wp:inline distT="0" distB="0" distL="0" distR="0" wp14:anchorId="4C6778B7" wp14:editId="5F461A41">
+                        <wp:extent cx="3030534" cy="1246910"/>
                         <wp:effectExtent l="0" t="0" r="0" b="0"/>
                         <wp:docPr id="1" name="Picture 1"/>
                         <wp:cNvGraphicFramePr>
@@ -6349,7 +6394,7 @@
                               <pic:spPr>
                                 <a:xfrm>
                                   <a:off x="0" y="0"/>
-                                  <a:ext cx="2619662" cy="1077857"/>
+                                  <a:ext cx="3221752" cy="1325587"/>
                                 </a:xfrm>
                                 <a:prstGeom prst="rect">
                                   <a:avLst/>
@@ -6457,8 +6502,6 @@
                       <w:iCs w:val="0"/>
                       <w:noProof/>
                       <w:color w:val="auto"/>
-                      <w:sz w:val="20"/>
-                      <w:szCs w:val="20"/>
                     </w:rPr>
                   </w:pPr>
                   <w:r>
@@ -6470,24 +6513,8 @@
                       <w:iCs w:val="0"/>
                       <w:noProof/>
                       <w:color w:val="auto"/>
-                      <w:sz w:val="20"/>
-                      <w:szCs w:val="20"/>
-                    </w:rPr>
-                    <w:t>Google:</w:t>
-                  </w:r>
-                  <w:r>
-                    <w:rPr>
-                      <w:rFonts w:ascii="Times New Roman" w:hAnsi="Times New Roman" w:cs="Times New Roman"/>
-                      <w:b/>
-                      <w:bCs/>
-                      <w:i w:val="0"/>
-                      <w:iCs w:val="0"/>
-                      <w:noProof/>
-                      <w:color w:val="auto"/>
-                      <w:sz w:val="20"/>
-                      <w:szCs w:val="20"/>
-                    </w:rPr>
-                    <w:t xml:space="preserve"> </w:t>
+                    </w:rPr>
+                    <w:t xml:space="preserve">Google: </w:t>
                   </w:r>
                   <w:r>
                     <w:rPr>
@@ -6497,8 +6524,6 @@
                       <w:i w:val="0"/>
                       <w:iCs w:val="0"/>
                       <w:color w:val="auto"/>
-                      <w:sz w:val="20"/>
-                      <w:szCs w:val="20"/>
                     </w:rPr>
                     <w:t xml:space="preserve">aws genomics tutorial </w:t>
                   </w:r>
@@ -6561,8 +6586,6 @@
                       <w:iCs w:val="0"/>
                       <w:noProof/>
                       <w:color w:val="auto"/>
-                      <w:sz w:val="20"/>
-                      <w:szCs w:val="20"/>
                     </w:rPr>
                   </w:pPr>
                   <w:r>
@@ -6574,24 +6597,8 @@
                       <w:iCs w:val="0"/>
                       <w:noProof/>
                       <w:color w:val="auto"/>
-                      <w:sz w:val="20"/>
-                      <w:szCs w:val="20"/>
-                    </w:rPr>
-                    <w:t>Google:</w:t>
-                  </w:r>
-                  <w:r>
-                    <w:rPr>
-                      <w:rFonts w:ascii="Times New Roman" w:hAnsi="Times New Roman" w:cs="Times New Roman"/>
-                      <w:b/>
-                      <w:bCs/>
-                      <w:i w:val="0"/>
-                      <w:iCs w:val="0"/>
-                      <w:noProof/>
-                      <w:color w:val="auto"/>
-                      <w:sz w:val="20"/>
-                      <w:szCs w:val="20"/>
-                    </w:rPr>
-                    <w:t xml:space="preserve"> </w:t>
+                    </w:rPr>
+                    <w:t xml:space="preserve">Google: </w:t>
                   </w:r>
                   <w:r>
                     <w:rPr>
@@ -6601,8 +6608,6 @@
                       <w:i w:val="0"/>
                       <w:iCs w:val="0"/>
                       <w:color w:val="auto"/>
-                      <w:sz w:val="20"/>
-                      <w:szCs w:val="20"/>
                     </w:rPr>
                     <w:t xml:space="preserve">aws genomics tutorial </w:t>
                   </w:r>
@@ -6995,8 +7000,6 @@
                       <w:iCs w:val="0"/>
                       <w:noProof/>
                       <w:color w:val="auto"/>
-                      <w:sz w:val="20"/>
-                      <w:szCs w:val="20"/>
                     </w:rPr>
                   </w:pPr>
                   <w:r>
@@ -7008,8 +7011,6 @@
                       <w:iCs w:val="0"/>
                       <w:noProof/>
                       <w:color w:val="auto"/>
-                      <w:sz w:val="20"/>
-                      <w:szCs w:val="20"/>
                     </w:rPr>
                     <w:t>Google:</w:t>
                   </w:r>
@@ -7027,9 +7028,9 @@
                       <w:noProof/>
                     </w:rPr>
                     <w:drawing>
-                      <wp:inline distT="0" distB="0" distL="0" distR="0" wp14:anchorId="0573AA1E" wp14:editId="41520383">
-                        <wp:extent cx="2590800" cy="1089857"/>
-                        <wp:effectExtent l="0" t="0" r="0" b="0"/>
+                      <wp:inline distT="0" distB="0" distL="0" distR="0" wp14:anchorId="0573AA1E" wp14:editId="6E4170CA">
+                        <wp:extent cx="3161754" cy="1330037"/>
+                        <wp:effectExtent l="0" t="0" r="635" b="3810"/>
                         <wp:docPr id="7" name="Picture 7"/>
                         <wp:cNvGraphicFramePr>
                           <a:graphicFrameLocks xmlns:a="http://schemas.openxmlformats.org/drawingml/2006/main" noChangeAspect="1"/>
@@ -7050,7 +7051,7 @@
                               <pic:spPr>
                                 <a:xfrm>
                                   <a:off x="0" y="0"/>
-                                  <a:ext cx="2656539" cy="1117511"/>
+                                  <a:ext cx="3300257" cy="1388300"/>
                                 </a:xfrm>
                                 <a:prstGeom prst="rect">
                                   <a:avLst/>
@@ -7210,21 +7211,36 @@
             <w:shd w:val="clear" w:color="auto" w:fill="D9E2F3" w:themeFill="accent1" w:themeFillTint="33"/>
           </w:tcPr>
           <w:p>
+            <w:pPr>
+              <w:rPr>
+                <w:rFonts w:ascii="Times New Roman" w:hAnsi="Times New Roman" w:cs="Times New Roman"/>
+                <w:sz w:val="24"/>
+                <w:szCs w:val="24"/>
+              </w:rPr>
+            </w:pPr>
             <w:r>
               <w:rPr>
+                <w:rFonts w:ascii="Times New Roman" w:hAnsi="Times New Roman" w:cs="Times New Roman"/>
                 <w:b/>
                 <w:bCs/>
               </w:rPr>
               <w:t>Google:</w:t>
             </w:r>
             <w:r>
-              <w:t xml:space="preserve"> </w:t>
+              <w:rPr>
+                <w:rFonts w:ascii="Times New Roman" w:hAnsi="Times New Roman" w:cs="Times New Roman"/>
+                <w:b/>
+                <w:bCs/>
+              </w:rPr>
+              <w:br/>
             </w:r>
             <w:r>
               <w:rPr>
                 <w:rFonts w:ascii="Times New Roman" w:hAnsi="Times New Roman" w:cs="Times New Roman"/>
                 <w:b/>
                 <w:bCs/>
+                <w:sz w:val="24"/>
+                <w:szCs w:val="24"/>
               </w:rPr>
               <w:t>aws genomics guide</w:t>
             </w:r>
@@ -7298,8 +7314,6 @@
                       <w:rFonts w:ascii="Times New Roman" w:hAnsi="Times New Roman" w:cs="Times New Roman"/>
                       <w:b/>
                       <w:bCs/>
-                      <w:sz w:val="20"/>
-                      <w:szCs w:val="20"/>
                     </w:rPr>
                   </w:pPr>
                   <w:r>
@@ -7307,8 +7321,6 @@
                       <w:rFonts w:ascii="Times New Roman" w:hAnsi="Times New Roman" w:cs="Times New Roman"/>
                       <w:b/>
                       <w:bCs/>
-                      <w:sz w:val="20"/>
-                      <w:szCs w:val="20"/>
                     </w:rPr>
                     <w:t xml:space="preserve">AWS genomics </w:t>
                   </w:r>
@@ -7317,10 +7329,16 @@
                       <w:rFonts w:ascii="Times New Roman" w:hAnsi="Times New Roman" w:cs="Times New Roman"/>
                       <w:b/>
                       <w:bCs/>
-                      <w:sz w:val="20"/>
-                      <w:szCs w:val="20"/>
-                    </w:rPr>
-                    <w:t>Non-Profit Pubs</w:t>
+                    </w:rPr>
+                    <w:t xml:space="preserve">Publications </w:t>
+                  </w:r>
+                  <w:r>
+                    <w:rPr>
+                      <w:rFonts w:ascii="Times New Roman" w:hAnsi="Times New Roman" w:cs="Times New Roman"/>
+                      <w:b/>
+                      <w:bCs/>
+                    </w:rPr>
+                    <w:t xml:space="preserve">Non-Profit </w:t>
                   </w:r>
                 </w:p>
               </w:tc>
@@ -7761,8 +7779,6 @@
                       <w:rFonts w:ascii="Times New Roman" w:hAnsi="Times New Roman" w:cs="Times New Roman"/>
                       <w:b/>
                       <w:bCs/>
-                      <w:sz w:val="20"/>
-                      <w:szCs w:val="20"/>
                     </w:rPr>
                     <w:t xml:space="preserve">AWS genomics </w:t>
                   </w:r>
@@ -7771,20 +7787,16 @@
                       <w:rFonts w:ascii="Times New Roman" w:hAnsi="Times New Roman" w:cs="Times New Roman"/>
                       <w:b/>
                       <w:bCs/>
-                      <w:sz w:val="20"/>
-                      <w:szCs w:val="20"/>
-                    </w:rPr>
-                    <w:t>Amazon</w:t>
+                    </w:rPr>
+                    <w:t xml:space="preserve">Publications </w:t>
                   </w:r>
                   <w:r>
                     <w:rPr>
                       <w:rFonts w:ascii="Times New Roman" w:hAnsi="Times New Roman" w:cs="Times New Roman"/>
                       <w:b/>
                       <w:bCs/>
-                      <w:sz w:val="20"/>
-                      <w:szCs w:val="20"/>
-                    </w:rPr>
-                    <w:t xml:space="preserve"> Pubs</w:t>
+                    </w:rPr>
+                    <w:t xml:space="preserve">Amazon </w:t>
                   </w:r>
                 </w:p>
               </w:tc>
@@ -8512,6 +8524,9 @@
         <w:tc>
           <w:tcPr>
             <w:tcW w:w="11520" w:type="dxa"/>
+            <w:tcBorders>
+              <w:bottom w:val="single" w:sz="4" w:space="0" w:color="auto"/>
+            </w:tcBorders>
             <w:shd w:val="clear" w:color="auto" w:fill="D9E2F3" w:themeFill="accent1" w:themeFillTint="33"/>
           </w:tcPr>
           <w:p>
@@ -8520,8 +8535,6 @@
                 <w:rFonts w:ascii="Times New Roman" w:hAnsi="Times New Roman" w:cs="Times New Roman"/>
                 <w:b/>
                 <w:bCs/>
-                <w:sz w:val="20"/>
-                <w:szCs w:val="20"/>
               </w:rPr>
             </w:pPr>
             <w:r>
@@ -8529,8 +8542,6 @@
                 <w:rFonts w:ascii="Times New Roman" w:hAnsi="Times New Roman" w:cs="Times New Roman"/>
                 <w:b/>
                 <w:bCs/>
-                <w:sz w:val="20"/>
-                <w:szCs w:val="20"/>
               </w:rPr>
               <w:t>Amazon EC2</w:t>
             </w:r>
@@ -8656,6 +8667,7 @@
         <w:tc>
           <w:tcPr>
             <w:tcW w:w="11520" w:type="dxa"/>
+            <w:shd w:val="clear" w:color="auto" w:fill="FFFFFF" w:themeFill="background1"/>
           </w:tcPr>
           <w:p>
             <w:pPr>
@@ -8756,6 +8768,7 @@
         <w:tc>
           <w:tcPr>
             <w:tcW w:w="11520" w:type="dxa"/>
+            <w:shd w:val="clear" w:color="auto" w:fill="FFFFFF" w:themeFill="background1"/>
           </w:tcPr>
           <w:p>
             <w:pPr>
@@ -8812,6 +8825,7 @@
         <w:tc>
           <w:tcPr>
             <w:tcW w:w="11520" w:type="dxa"/>
+            <w:shd w:val="clear" w:color="auto" w:fill="FFFFFF" w:themeFill="background1"/>
           </w:tcPr>
           <w:p>
             <w:pPr>
@@ -9017,6 +9031,7 @@
         <w:tc>
           <w:tcPr>
             <w:tcW w:w="11520" w:type="dxa"/>
+            <w:shd w:val="clear" w:color="auto" w:fill="FFFFFF" w:themeFill="background1"/>
           </w:tcPr>
           <w:p>
             <w:pPr>
@@ -9285,6 +9300,7 @@
         <w:tc>
           <w:tcPr>
             <w:tcW w:w="11520" w:type="dxa"/>
+            <w:shd w:val="clear" w:color="auto" w:fill="FFFFFF" w:themeFill="background1"/>
           </w:tcPr>
           <w:p>
             <w:pPr>
@@ -9908,8 +9924,6 @@
                       <w:rFonts w:ascii="Times New Roman" w:hAnsi="Times New Roman" w:cs="Times New Roman"/>
                       <w:b/>
                       <w:bCs/>
-                      <w:sz w:val="20"/>
-                      <w:szCs w:val="20"/>
                     </w:rPr>
                   </w:pPr>
                   <w:r>
@@ -9917,8 +9931,6 @@
                       <w:rFonts w:ascii="Times New Roman" w:hAnsi="Times New Roman" w:cs="Times New Roman"/>
                       <w:b/>
                       <w:bCs/>
-                      <w:sz w:val="20"/>
-                      <w:szCs w:val="20"/>
                     </w:rPr>
                     <w:t>Start AWS Computational Genomics Image</w:t>
                   </w:r>
@@ -10057,8 +10069,6 @@
                       <w:rFonts w:ascii="Times New Roman" w:hAnsi="Times New Roman" w:cs="Times New Roman"/>
                       <w:b/>
                       <w:bCs/>
-                      <w:sz w:val="20"/>
-                      <w:szCs w:val="20"/>
                     </w:rPr>
                   </w:pPr>
                   <w:r>
@@ -10066,8 +10076,6 @@
                       <w:rFonts w:ascii="Times New Roman" w:hAnsi="Times New Roman" w:cs="Times New Roman"/>
                       <w:b/>
                       <w:bCs/>
-                      <w:sz w:val="20"/>
-                      <w:szCs w:val="20"/>
                     </w:rPr>
                     <w:t>Exploratory data analysis of genomic datasets using ADAM and Mango with Apache Spark on Amazon EMR</w:t>
                   </w:r>
@@ -11637,8 +11645,6 @@
                       <w:rFonts w:ascii="Times New Roman" w:hAnsi="Times New Roman" w:cs="Times New Roman"/>
                       <w:b/>
                       <w:bCs/>
-                      <w:sz w:val="20"/>
-                      <w:szCs w:val="20"/>
                     </w:rPr>
                   </w:pPr>
                   <w:r>
@@ -11646,8 +11652,6 @@
                       <w:rFonts w:ascii="Times New Roman" w:hAnsi="Times New Roman" w:cs="Times New Roman"/>
                       <w:b/>
                       <w:bCs/>
-                      <w:sz w:val="20"/>
-                      <w:szCs w:val="20"/>
                     </w:rPr>
                     <w:t>Orchestrating analytics jobs by running Amazon EMR Notebooks programmatically</w:t>
                   </w:r>
@@ -13442,8 +13446,6 @@
                       <w:rFonts w:ascii="Times New Roman" w:hAnsi="Times New Roman" w:cs="Times New Roman"/>
                       <w:b/>
                       <w:bCs/>
-                      <w:sz w:val="20"/>
-                      <w:szCs w:val="20"/>
                     </w:rPr>
                   </w:pPr>
                   <w:r>
@@ -13451,8 +13453,6 @@
                       <w:rFonts w:ascii="Times New Roman" w:hAnsi="Times New Roman" w:cs="Times New Roman"/>
                       <w:b/>
                       <w:bCs/>
-                      <w:sz w:val="20"/>
-                      <w:szCs w:val="20"/>
                     </w:rPr>
                     <w:t>Building High-Throughput Genomics Batch Workflows on AWS: Introduction (Part 1 of 4)</w:t>
                   </w:r>
@@ -13804,8 +13804,6 @@
                       <w:rFonts w:ascii="Times New Roman" w:hAnsi="Times New Roman" w:cs="Times New Roman"/>
                       <w:b/>
                       <w:bCs/>
-                      <w:sz w:val="20"/>
-                      <w:szCs w:val="20"/>
                     </w:rPr>
                   </w:pPr>
                   <w:r>
@@ -13813,8 +13811,6 @@
                       <w:rFonts w:ascii="Times New Roman" w:hAnsi="Times New Roman" w:cs="Times New Roman"/>
                       <w:b/>
                       <w:bCs/>
-                      <w:sz w:val="20"/>
-                      <w:szCs w:val="20"/>
                     </w:rPr>
                     <w:t>Optimizing for cost, availability and throughput by selecting your AWS Batch allocation strategy</w:t>
                   </w:r>
@@ -17487,6 +17483,9 @@
         <w:tc>
           <w:tcPr>
             <w:tcW w:w="11520" w:type="dxa"/>
+            <w:tcBorders>
+              <w:bottom w:val="single" w:sz="4" w:space="0" w:color="auto"/>
+            </w:tcBorders>
             <w:shd w:val="clear" w:color="auto" w:fill="D9E2F3" w:themeFill="accent1" w:themeFillTint="33"/>
           </w:tcPr>
           <w:p>
@@ -17586,6 +17585,7 @@
         <w:tc>
           <w:tcPr>
             <w:tcW w:w="11520" w:type="dxa"/>
+            <w:shd w:val="clear" w:color="auto" w:fill="FFFFFF" w:themeFill="background1"/>
           </w:tcPr>
           <w:p>
             <w:pPr>
@@ -17825,6 +17825,7 @@
         <w:tc>
           <w:tcPr>
             <w:tcW w:w="11520" w:type="dxa"/>
+            <w:shd w:val="clear" w:color="auto" w:fill="FFFFFF" w:themeFill="background1"/>
           </w:tcPr>
           <w:p>
             <w:pPr>
@@ -17996,6 +17997,9 @@
         <w:tc>
           <w:tcPr>
             <w:tcW w:w="11520" w:type="dxa"/>
+            <w:tcBorders>
+              <w:bottom w:val="single" w:sz="4" w:space="0" w:color="auto"/>
+            </w:tcBorders>
             <w:shd w:val="clear" w:color="auto" w:fill="D9E2F3" w:themeFill="accent1" w:themeFillTint="33"/>
           </w:tcPr>
           <w:p>
@@ -18050,6 +18054,7 @@
         <w:tc>
           <w:tcPr>
             <w:tcW w:w="11520" w:type="dxa"/>
+            <w:shd w:val="clear" w:color="auto" w:fill="FFFFFF" w:themeFill="background1"/>
           </w:tcPr>
           <w:p>
             <w:pPr>
@@ -18649,6 +18654,9 @@
         <w:tc>
           <w:tcPr>
             <w:tcW w:w="11520" w:type="dxa"/>
+            <w:tcBorders>
+              <w:bottom w:val="single" w:sz="4" w:space="0" w:color="auto"/>
+            </w:tcBorders>
             <w:shd w:val="clear" w:color="auto" w:fill="D9E2F3" w:themeFill="accent1" w:themeFillTint="33"/>
           </w:tcPr>
           <w:p>
@@ -18678,6 +18686,7 @@
         <w:tc>
           <w:tcPr>
             <w:tcW w:w="11520" w:type="dxa"/>
+            <w:shd w:val="clear" w:color="auto" w:fill="FFFFFF" w:themeFill="background1"/>
           </w:tcPr>
           <w:p>
             <w:pPr>
@@ -18967,6 +18976,9 @@
         <w:tc>
           <w:tcPr>
             <w:tcW w:w="11520" w:type="dxa"/>
+            <w:tcBorders>
+              <w:bottom w:val="single" w:sz="4" w:space="0" w:color="auto"/>
+            </w:tcBorders>
             <w:shd w:val="clear" w:color="auto" w:fill="D9E2F3" w:themeFill="accent1" w:themeFillTint="33"/>
           </w:tcPr>
           <w:p>
@@ -19007,6 +19019,7 @@
         <w:tc>
           <w:tcPr>
             <w:tcW w:w="11520" w:type="dxa"/>
+            <w:shd w:val="clear" w:color="auto" w:fill="FFFFFF" w:themeFill="background1"/>
           </w:tcPr>
           <w:p>
             <w:pPr>
@@ -19223,6 +19236,9 @@
         <w:tc>
           <w:tcPr>
             <w:tcW w:w="11520" w:type="dxa"/>
+            <w:tcBorders>
+              <w:bottom w:val="single" w:sz="4" w:space="0" w:color="auto"/>
+            </w:tcBorders>
             <w:shd w:val="clear" w:color="auto" w:fill="D9E2F3" w:themeFill="accent1" w:themeFillTint="33"/>
           </w:tcPr>
           <w:p>
@@ -19252,6 +19268,7 @@
         <w:tc>
           <w:tcPr>
             <w:tcW w:w="11520" w:type="dxa"/>
+            <w:shd w:val="clear" w:color="auto" w:fill="FFFFFF" w:themeFill="background1"/>
           </w:tcPr>
           <w:p>
             <w:pPr>

</xml_diff>

<commit_message>
new file: R Development Best Practices (tools, conventions)
</commit_message>
<xml_diff>
--- a/Pages/AWS-Bioinformatics.docx
+++ b/Pages/AWS-Bioinformatics.docx
@@ -255,7 +255,27 @@
                       <w:sz w:val="20"/>
                       <w:szCs w:val="20"/>
                     </w:rPr>
-                    <w:t xml:space="preserve"> (These instructions will have you configure an AMI which will cost.)</w:t>
+                    <w:t xml:space="preserve"> </w:t>
+                  </w:r>
+                  <w:r>
+                    <w:rPr>
+                      <w:rFonts w:ascii="Times New Roman" w:hAnsi="Times New Roman" w:cs="Times New Roman"/>
+                      <w:bCs/>
+                      <w:color w:val="000000"/>
+                      <w:sz w:val="20"/>
+                      <w:szCs w:val="20"/>
+                    </w:rPr>
+                    <w:br/>
+                  </w:r>
+                  <w:r>
+                    <w:rPr>
+                      <w:rFonts w:ascii="Times New Roman" w:hAnsi="Times New Roman" w:cs="Times New Roman"/>
+                      <w:bCs/>
+                      <w:color w:val="000000"/>
+                      <w:sz w:val="20"/>
+                      <w:szCs w:val="20"/>
+                    </w:rPr>
+                    <w:t>(These instructions will have you configure an AMI which will cost.)</w:t>
                   </w:r>
                   <w:r>
                     <w:rPr>

</xml_diff>